<commit_message>
lecture article protocole recolte données + sauvegarde des angles de la main sous forme de vector3
</commit_message>
<xml_diff>
--- a/notes/descriptionCollectedData.docx
+++ b/notes/descriptionCollectedData.docx
@@ -186,7 +186,19 @@
               <w:rPr>
                 <w:lang w:val="fr-BE"/>
               </w:rPr>
-              <w:t>Position (vecteur x, y, z) et rotation (quaternion) de la main gauche dans l’espace</w:t>
+              <w:t>Position (vecteur x, y, z) et rotation (</w:t>
+            </w:r>
+            <w:r>
+              <w:rPr>
+                <w:lang w:val="fr-BE"/>
+              </w:rPr>
+              <w:t>vecteur x, y, z</w:t>
+            </w:r>
+            <w:r>
+              <w:rPr>
+                <w:lang w:val="fr-BE"/>
+              </w:rPr>
+              <w:t>) de la main gauche dans l’espace</w:t>
             </w:r>
           </w:p>
         </w:tc>
@@ -397,55 +409,6 @@
         <w:rPr>
           <w:lang w:val="fr-BE"/>
         </w:rPr>
-        <w:t>Quaternion : donne la rotation d’un object dans un espace 3D grâce à 4 valeurs : (x, y, z, w)</w:t>
-      </w:r>
-    </w:p>
-    <w:p>
-      <w:pPr>
-        <w:pStyle w:val="Paragraphedeliste"/>
-        <w:numPr>
-          <w:ilvl w:val="0"/>
-          <w:numId w:val="1"/>
-        </w:numPr>
-        <w:rPr>
-          <w:lang w:val="fr-BE"/>
-        </w:rPr>
-      </w:pPr>
-      <w:r>
-        <w:rPr>
-          <w:lang w:val="fr-BE"/>
-        </w:rPr>
-        <w:t>x, y, z : donne le vecteur autour duquel l’object est tourné</w:t>
-      </w:r>
-    </w:p>
-    <w:p>
-      <w:pPr>
-        <w:pStyle w:val="Paragraphedeliste"/>
-        <w:numPr>
-          <w:ilvl w:val="0"/>
-          <w:numId w:val="1"/>
-        </w:numPr>
-        <w:rPr>
-          <w:lang w:val="fr-BE"/>
-        </w:rPr>
-      </w:pPr>
-      <w:r>
-        <w:rPr>
-          <w:lang w:val="fr-BE"/>
-        </w:rPr>
-        <w:t>w : donne l’angle de la rotation (en radian)</w:t>
-      </w:r>
-    </w:p>
-    <w:p>
-      <w:pPr>
-        <w:rPr>
-          <w:lang w:val="fr-BE"/>
-        </w:rPr>
-      </w:pPr>
-      <w:r>
-        <w:rPr>
-          <w:lang w:val="fr-BE"/>
-        </w:rPr>
         <w:t>Ordre des doigts :</w:t>
       </w:r>
     </w:p>
@@ -2384,7 +2347,6 @@
           <w:szCs w:val="21"/>
           <w:lang w:eastAsia="en-GB"/>
         </w:rPr>
-        <w:lastRenderedPageBreak/>
         <w:t>Hand_Ring1</w:t>
       </w:r>
       <w:r>
@@ -2981,6 +2943,7 @@
           <w:szCs w:val="21"/>
           <w:lang w:eastAsia="en-GB"/>
         </w:rPr>
+        <w:lastRenderedPageBreak/>
         <w:t>Hand_Pinky1</w:t>
       </w:r>
       <w:r>
@@ -3416,6 +3379,7 @@
       </w:pPr>
       <w:r>
         <w:rPr>
+          <w:noProof/>
           <w:lang w:val="fr-BE"/>
         </w:rPr>
         <w:drawing>

</xml_diff>